<commit_message>
Ajout du fichier Docs
</commit_message>
<xml_diff>
--- a/transfertLearning/PyTorch Transfer Learning.docx
+++ b/transfertLearning/PyTorch Transfer Learning.docx
@@ -13,7 +13,6 @@
           <w:u w:val="single"/>
         </w:rPr>
       </w:pPr>
-      <w:proofErr w:type="spellStart"/>
       <w:r>
         <w:rPr>
           <w:b/>
@@ -22,10 +21,12 @@
           <w:szCs w:val="32"/>
           <w:u w:val="single"/>
         </w:rPr>
-        <w:t>PyTorch</w:t>
-      </w:r>
-      <w:proofErr w:type="spellEnd"/>
-      <w:r>
+        <w:t>PyTorch Transfer Learning</w:t>
+      </w:r>
+    </w:p>
+    <w:p>
+      <w:pPr>
+        <w:jc w:val="center"/>
         <w:rPr>
           <w:b/>
           <w:bCs/>
@@ -33,62 +34,350 @@
           <w:szCs w:val="32"/>
           <w:u w:val="single"/>
         </w:rPr>
-        <w:t xml:space="preserve"> Transfer Learning</w:t>
-      </w:r>
-    </w:p>
-    <w:p>
-      <w:pPr>
-        <w:jc w:val="center"/>
-        <w:rPr>
-          <w:b/>
-          <w:bCs/>
-          <w:sz w:val="32"/>
-          <w:szCs w:val="32"/>
-          <w:u w:val="single"/>
-        </w:rPr>
-      </w:pPr>
-    </w:p>
-    <w:p>
-      <w:pPr>
-        <w:rPr>
-          <w:sz w:val="24"/>
-          <w:szCs w:val="24"/>
-        </w:rPr>
-      </w:pPr>
-      <w:r>
-        <w:rPr>
-          <w:sz w:val="24"/>
-          <w:szCs w:val="24"/>
-        </w:rPr>
-        <w:t xml:space="preserve">Beim </w:t>
-      </w:r>
-      <w:r>
-        <w:rPr>
-          <w:sz w:val="24"/>
-          <w:szCs w:val="24"/>
-        </w:rPr>
-        <w:t>Transfer</w:t>
-      </w:r>
-      <w:r>
-        <w:rPr>
-          <w:sz w:val="24"/>
-          <w:szCs w:val="24"/>
-        </w:rPr>
-        <w:t xml:space="preserve"> Learning</w:t>
-      </w:r>
-      <w:r>
-        <w:rPr>
-          <w:sz w:val="24"/>
-          <w:szCs w:val="24"/>
-        </w:rPr>
+      </w:pPr>
+    </w:p>
+    <w:p>
+      <w:pPr>
+        <w:rPr>
+          <w:sz w:val="24"/>
+          <w:szCs w:val="24"/>
+        </w:rPr>
+      </w:pPr>
+      <w:r>
+        <w:rPr>
+          <w:sz w:val="24"/>
+          <w:szCs w:val="24"/>
+        </w:rPr>
+        <w:t>Beim Transfer Learning können wir die Modelle (auch Gewichte genannt), die ein anderes Modell für ein anderes Problem gelernt hat, für unser eigenes Problem verwenden.</w:t>
+      </w:r>
+    </w:p>
+    <w:p>
+      <w:pPr>
+        <w:rPr>
+          <w:sz w:val="24"/>
+          <w:szCs w:val="24"/>
+          <w:lang w:val="en-US"/>
+        </w:rPr>
+      </w:pPr>
+      <w:r>
+        <w:rPr>
+          <w:sz w:val="24"/>
+          <w:szCs w:val="24"/>
+          <w:lang w:val="en-US"/>
+        </w:rPr>
+        <w:t>For example, we take the patterns a computer vision model has learned from datasets such as ImageNet (millions of images of different objects) and use them to power FoodVision Mini model.</w:t>
+      </w:r>
+    </w:p>
+    <w:p>
+      <w:pPr>
+        <w:rPr>
+          <w:sz w:val="24"/>
+          <w:szCs w:val="24"/>
+          <w:lang w:val="en-US"/>
+        </w:rPr>
+      </w:pPr>
+    </w:p>
+    <w:p>
+      <w:pPr>
+        <w:rPr>
+          <w:sz w:val="24"/>
+          <w:szCs w:val="24"/>
+          <w:lang w:val="en-US"/>
+        </w:rPr>
+      </w:pPr>
+      <w:r>
+        <w:rPr>
+          <w:sz w:val="24"/>
+          <w:szCs w:val="24"/>
+          <w:lang w:val="en-US"/>
+        </w:rPr>
+        <w:t>Or we take the patterns from a language model (a model that's been through large amounts of text to learn a representation of language) and use them as the basis of a model to classify different text samples.</w:t>
+      </w:r>
+    </w:p>
+    <w:p>
+      <w:pPr>
+        <w:rPr>
+          <w:sz w:val="24"/>
+          <w:szCs w:val="24"/>
+          <w:lang w:val="en-US"/>
+        </w:rPr>
+      </w:pPr>
+    </w:p>
+    <w:p>
+      <w:pPr>
+        <w:rPr>
+          <w:sz w:val="24"/>
+          <w:szCs w:val="24"/>
+          <w:lang w:val="en-US"/>
+        </w:rPr>
+      </w:pPr>
+    </w:p>
+    <w:p>
+      <w:pPr>
+        <w:rPr>
+          <w:sz w:val="24"/>
+          <w:szCs w:val="24"/>
+          <w:lang w:val="en-US"/>
+        </w:rPr>
+      </w:pPr>
+      <w:r>
+        <w:rPr>
+          <w:sz w:val="24"/>
+          <w:szCs w:val="24"/>
+          <w:lang w:val="en-US"/>
+        </w:rPr>
+        <w:drawing>
+          <wp:inline distT="0" distB="0" distL="0" distR="0" wp14:anchorId="4B84BC27" wp14:editId="7FA2F4A4">
+            <wp:extent cx="5760720" cy="2846070"/>
+            <wp:effectExtent l="0" t="0" r="0" b="0"/>
+            <wp:docPr id="1" name="Grafik 1"/>
+            <wp:cNvGraphicFramePr>
+              <a:graphicFrameLocks xmlns:a="http://schemas.openxmlformats.org/drawingml/2006/main" noChangeAspect="1"/>
+            </wp:cNvGraphicFramePr>
+            <a:graphic xmlns:a="http://schemas.openxmlformats.org/drawingml/2006/main">
+              <a:graphicData uri="http://schemas.openxmlformats.org/drawingml/2006/picture">
+                <pic:pic xmlns:pic="http://schemas.openxmlformats.org/drawingml/2006/picture">
+                  <pic:nvPicPr>
+                    <pic:cNvPr id="1" name=""/>
+                    <pic:cNvPicPr/>
+                  </pic:nvPicPr>
+                  <pic:blipFill>
+                    <a:blip r:embed="rId4"/>
+                    <a:stretch>
+                      <a:fillRect/>
+                    </a:stretch>
+                  </pic:blipFill>
+                  <pic:spPr>
+                    <a:xfrm>
+                      <a:off x="0" y="0"/>
+                      <a:ext cx="5760720" cy="2846070"/>
+                    </a:xfrm>
+                    <a:prstGeom prst="rect">
+                      <a:avLst/>
+                    </a:prstGeom>
+                  </pic:spPr>
+                </pic:pic>
+              </a:graphicData>
+            </a:graphic>
+          </wp:inline>
+        </w:drawing>
+      </w:r>
+    </w:p>
+    <w:p>
+      <w:pPr>
+        <w:rPr>
+          <w:sz w:val="24"/>
+          <w:szCs w:val="24"/>
+          <w:lang w:val="en-US"/>
+        </w:rPr>
+      </w:pPr>
+    </w:p>
+    <w:p>
+      <w:pPr>
+        <w:rPr>
+          <w:sz w:val="24"/>
+          <w:szCs w:val="24"/>
+          <w:lang w:val="en-US"/>
+        </w:rPr>
+      </w:pPr>
+      <w:r>
+        <w:rPr>
+          <w:sz w:val="24"/>
+          <w:szCs w:val="24"/>
+          <w:lang w:val="en-US"/>
+        </w:rPr>
+        <w:t>Where to find pretrained models</w:t>
+      </w:r>
+      <w:r>
+        <w:rPr>
+          <w:sz w:val="24"/>
+          <w:szCs w:val="24"/>
+          <w:lang w:val="en-US"/>
+        </w:rPr>
+        <w:t>?</w:t>
+      </w:r>
+    </w:p>
+    <w:p>
+      <w:pPr>
+        <w:rPr>
+          <w:sz w:val="24"/>
+          <w:szCs w:val="24"/>
+          <w:lang w:val="en-US"/>
+        </w:rPr>
+      </w:pPr>
+      <w:r>
+        <w:rPr>
+          <w:sz w:val="24"/>
+          <w:szCs w:val="24"/>
+          <w:lang w:val="en-US"/>
+        </w:rPr>
+        <w:t>PyTorch domain libraries: (torchvision, torchtext) come with pretrained models</w:t>
+      </w:r>
+    </w:p>
+    <w:p>
+      <w:pPr>
+        <w:rPr>
+          <w:sz w:val="24"/>
+          <w:szCs w:val="24"/>
+          <w:lang w:val="en-US"/>
+        </w:rPr>
+      </w:pPr>
+      <w:r>
+        <w:rPr>
+          <w:sz w:val="24"/>
+          <w:szCs w:val="24"/>
+          <w:lang w:val="en-US"/>
+        </w:rPr>
+        <w:t>HuggingFace Hub : pretrained models on many different domains (vision, text, audio and more)</w:t>
+      </w:r>
+    </w:p>
+    <w:p>
+      <w:pPr>
+        <w:rPr>
+          <w:sz w:val="24"/>
+          <w:szCs w:val="24"/>
+          <w:lang w:val="en-US"/>
+        </w:rPr>
+      </w:pPr>
+      <w:r>
+        <w:rPr>
+          <w:sz w:val="24"/>
+          <w:szCs w:val="24"/>
+          <w:lang w:val="en-US"/>
+        </w:rPr>
+        <w:t>timm (PyTorch Image Models) library: Almost all of the latest and greatest computer vision models in PyTorch</w:t>
+      </w:r>
+    </w:p>
+    <w:p>
+      <w:pPr>
+        <w:rPr>
+          <w:sz w:val="24"/>
+          <w:szCs w:val="24"/>
+          <w:lang w:val="en-US"/>
+        </w:rPr>
+      </w:pPr>
+      <w:r>
+        <w:rPr>
+          <w:sz w:val="24"/>
+          <w:szCs w:val="24"/>
+          <w:lang w:val="en-US"/>
+        </w:rPr>
+        <w:t>Paperswithcode:A collection of the latest state-of-the-art machine learning papers with code implementations attached.</w:t>
+      </w:r>
+    </w:p>
+    <w:p>
+      <w:pPr>
+        <w:rPr>
+          <w:sz w:val="24"/>
+          <w:szCs w:val="24"/>
+          <w:lang w:val="en-US"/>
+        </w:rPr>
+      </w:pPr>
+    </w:p>
+    <w:p>
+      <w:pPr>
+        <w:rPr>
+          <w:sz w:val="24"/>
+          <w:szCs w:val="24"/>
+          <w:lang w:val="en-US"/>
+        </w:rPr>
+      </w:pPr>
+    </w:p>
+    <w:p>
+      <w:pPr>
+        <w:rPr>
+          <w:sz w:val="24"/>
+          <w:szCs w:val="24"/>
+          <w:lang w:val="en-US"/>
+        </w:rPr>
+      </w:pPr>
+      <w:r>
+        <w:rPr>
+          <w:sz w:val="24"/>
+          <w:szCs w:val="24"/>
+          <w:lang w:val="en-US"/>
+        </w:rPr>
+        <w:t>Getting a pretrained model</w:t>
+      </w:r>
+    </w:p>
+    <w:p>
+      <w:pPr>
+        <w:rPr>
+          <w:sz w:val="24"/>
+          <w:szCs w:val="24"/>
+          <w:lang w:val="en-US"/>
+        </w:rPr>
+      </w:pPr>
+    </w:p>
+    <w:p>
+      <w:pPr>
+        <w:rPr>
+          <w:sz w:val="24"/>
+          <w:szCs w:val="24"/>
+          <w:lang w:val="en-US"/>
+        </w:rPr>
+      </w:pPr>
+      <w:r>
+        <w:rPr>
+          <w:sz w:val="24"/>
+          <w:szCs w:val="24"/>
+          <w:lang w:val="en-US"/>
+        </w:rPr>
+        <w:t>VGG</w:t>
+      </w:r>
+      <w:r>
+        <w:rPr>
+          <w:sz w:val="24"/>
+          <w:szCs w:val="24"/>
+          <w:lang w:val="en-US"/>
+        </w:rPr>
+        <w:t xml:space="preserve">, </w:t>
+      </w:r>
+      <w:r>
+        <w:rPr>
+          <w:sz w:val="24"/>
+          <w:szCs w:val="24"/>
+          <w:lang w:val="en-US"/>
+        </w:rPr>
+        <w:t>EfficientNet</w:t>
+      </w:r>
+      <w:r>
+        <w:rPr>
+          <w:sz w:val="24"/>
+          <w:szCs w:val="24"/>
+          <w:lang w:val="en-US"/>
+        </w:rPr>
+        <w:t>,</w:t>
+      </w:r>
+      <w:r>
         <w:t xml:space="preserve"> </w:t>
       </w:r>
       <w:r>
         <w:rPr>
           <w:sz w:val="24"/>
           <w:szCs w:val="24"/>
-        </w:rPr>
-        <w:t>können wir die Modelle (auch Gewichte genannt), die ein anderes Modell für ein anderes Problem gelernt hat, für unser eigenes Problem verwenden.</w:t>
+          <w:lang w:val="en-US"/>
+        </w:rPr>
+        <w:t>VisionTransformer</w:t>
+      </w:r>
+      <w:r>
+        <w:rPr>
+          <w:sz w:val="24"/>
+          <w:szCs w:val="24"/>
+          <w:lang w:val="en-US"/>
+        </w:rPr>
+        <w:t>,</w:t>
+      </w:r>
+      <w:r>
+        <w:t xml:space="preserve"> </w:t>
+      </w:r>
+      <w:r>
+        <w:rPr>
+          <w:sz w:val="24"/>
+          <w:szCs w:val="24"/>
+          <w:lang w:val="en-US"/>
+        </w:rPr>
+        <w:t>ConvNeXt</w:t>
       </w:r>
     </w:p>
     <w:sectPr>

</xml_diff>